<commit_message>
Final Report doc and PDF version
</commit_message>
<xml_diff>
--- a/Assignment2/documents/Assignment 2 Report.docx
+++ b/Assignment2/documents/Assignment 2 Report.docx
@@ -80,6 +80,11 @@
     </w:p>
     <w:p>
       <w:pPr>
+        <w:pStyle w:val="ListParagraph"/>
+      </w:pPr>
+    </w:p>
+    <w:p>
+      <w:pPr>
         <w:rPr>
           <w:b/>
           <w:u w:val="single"/>
@@ -90,15 +95,36 @@
           <w:b/>
           <w:u w:val="single"/>
         </w:rPr>
-        <w:t>Implementation</w:t>
-      </w:r>
-    </w:p>
-    <w:p>
-      <w:r>
-        <w:t>UML Diagram</w:t>
-      </w:r>
-    </w:p>
-    <w:p/>
+        <w:t>Features/Bugs/Missing</w:t>
+      </w:r>
+    </w:p>
+    <w:p>
+      <w:r>
+        <w:t xml:space="preserve">During the implementation of the Inference Engine program, numerous features were created to extend the project to be able to handle more complex sentences being implemented through the knowledge base. In order to extend this program we were able to implement an operator class that is able to work </w:t>
+      </w:r>
+      <w:r>
+        <w:t xml:space="preserve">with sentences that contain the equivalence operator, as well as parenthesizes. These extra operators allowed us to test our backwards and forwards chaining method to a higher degree, as even with a harder input, it should still be able to solve for the query (that is, if it is a solvable knowledge base) using the same logic as for the more simpler inputs. </w:t>
+      </w:r>
+    </w:p>
+    <w:p>
+      <w:r>
+        <w:t xml:space="preserve">Within the inference engine class, a method has been created that unifies all the literals within the given sentence. </w:t>
+      </w:r>
+      <w:r>
+        <w:t xml:space="preserve">This feature ensures that all literals in every sentence will refer to the same object in memory thus making the literals become uniform within the sentence making it much easier for the sentence to interpret the sentence string internally as they have the same memory object each time it is run.  In order to map each literal to an object of memory, within the method </w:t>
+      </w:r>
+      <w:r>
+        <w:t xml:space="preserve">a test loop had to be created that compared the name of the literal to the current object to make sure that the same literal in  different sentences is in a spot of memory that is different object.  When a literal was found, it would be replaced within that sentence with one that had already been found in the created literals array list, so they can reference the same object. This continues for the length of the literals within the sentence declared.  This feature allows for the program to be much more efficient as it uses less memory to run as the same literal will be mapped to the same memory object for every sentence inputted. </w:t>
+      </w:r>
+    </w:p>
+    <w:p>
+      <w:r>
+        <w:t xml:space="preserve">While making this solution it was agreed that the program should be as efficient as possible. This lead to the idea of implementing backtracking within the backwards and forwards chaining. The reason this was implemented was to check if any sentence provided within the knowledge base was able to be solved for the given query, if the literal had not been found within that sentence, the needed literals stack would be cleared as it contains literals that contribute to a sentence that cannot be solved. From here, the literal would be placed back onto the needed literal stack, in search for a different route. </w:t>
+      </w:r>
+      <w:r>
+        <w:t xml:space="preserve">This sentence is removed as it is an unsolvable sentence, and removes the last added item to the path array, as it does not get you to your desired solution. By backtracking the program is able to reuse the memory created as objects are constantly being popped off the stack or cleared when they are no longer needed. </w:t>
+      </w:r>
+    </w:p>
     <w:p>
       <w:pPr>
         <w:rPr>
@@ -111,69 +137,7 @@
           <w:b/>
           <w:u w:val="single"/>
         </w:rPr>
-        <w:t>Features/Bugs/Missing</w:t>
-      </w:r>
-    </w:p>
-    <w:p>
-      <w:r>
-        <w:t xml:space="preserve">During the implementation of the Inference Engine program, numerous features were created to extend the project to be able to handle more complex sentences being implemented through the knowledge base. In order to extend this program we were able to implement an operator class that is able to work </w:t>
-      </w:r>
-      <w:r>
-        <w:t xml:space="preserve">with sentences that contain the equivalence operator, as well as parenthesizes. These extra operators allowed us to test our backwards and forwards chaining method to a higher degree, as even with a harder input, it should still be able to solve for the query (that is, if it is a solvable knowledge base) using the same logic as for the more simpler inputs. </w:t>
-      </w:r>
-    </w:p>
-    <w:p>
-      <w:r>
-        <w:t xml:space="preserve">Within the inference engine class, a method has been created that unifies all the literals within the given sentence. </w:t>
-      </w:r>
-      <w:r>
-        <w:t xml:space="preserve">This feature ensures that all literals in every sentence will refer to the same object in memory thus making the literals become uniform within the sentence making it much easier for the sentence to interpret the sentence string internally as they have the same memory object each time it is run.  In order to map each literal to an object of memory, within the method </w:t>
-      </w:r>
-      <w:r>
-        <w:t xml:space="preserve">a test loop had to be created that compared the name of the literal to the current object to make sure that the same literal in  different sentences is in a spot of memory that is different object.  When a literal was found, it would be replaced within that sentence with one that had already been found in the created literals array list, so they can reference the same object. This continues for the length of the literals within the sentence declared.  This feature allows for the program to be much more efficient as it uses less memory to run as the same literal will be mapped to the same memory object for every sentence inputted. </w:t>
-      </w:r>
-    </w:p>
-    <w:p>
-      <w:r>
-        <w:t xml:space="preserve">While making this solution it was agreed that the program should be as efficient as possible. This lead to the idea of implementing backtracking within the backwards and forwards chaining. The reason this was implemented was to check if any sentence provided within the knowledge base was able to be solved for the given query, if the literal had not been found within that sentence, the needed literals stack would be cleared as it contains literals that contribute to a sentence that cannot be solved. From here, the literal would be placed back onto the needed literal stack, in search for a different route. </w:t>
-      </w:r>
-      <w:r>
-        <w:t xml:space="preserve">This </w:t>
-      </w:r>
-      <w:r>
         <w:lastRenderedPageBreak/>
-        <w:t xml:space="preserve">sentence is removed as it is an unsolvable sentence, and removes the last added item to the path array, as it does not get you to your desired solution. By backtracking the program is able to reuse the memory created as objects are constantly being popped off the stack or cleared when they are no longer needed. </w:t>
-      </w:r>
-    </w:p>
-    <w:p>
-      <w:r>
-        <w:t>Features</w:t>
-      </w:r>
-    </w:p>
-    <w:p>
-      <w:pPr>
-        <w:pStyle w:val="ListParagraph"/>
-        <w:numPr>
-          <w:ilvl w:val="0"/>
-          <w:numId w:val="13"/>
-        </w:numPr>
-      </w:pPr>
-      <w:r>
-        <w:t>Solve function</w:t>
-      </w:r>
-    </w:p>
-    <w:p>
-      <w:pPr>
-        <w:rPr>
-          <w:b/>
-          <w:u w:val="single"/>
-        </w:rPr>
-      </w:pPr>
-      <w:r>
-        <w:rPr>
-          <w:b/>
-          <w:u w:val="single"/>
-        </w:rPr>
         <w:t>Test cases</w:t>
       </w:r>
     </w:p>
@@ -363,7 +327,6 @@
         <w:rPr>
           <w:b/>
         </w:rPr>
-        <w:lastRenderedPageBreak/>
         <w:t>Test_</w:t>
       </w:r>
       <w:r>
@@ -399,6 +362,7 @@
         <w:rPr>
           <w:b/>
         </w:rPr>
+        <w:lastRenderedPageBreak/>
         <w:t>Test_Operators</w:t>
       </w:r>
       <w:r>
@@ -703,21 +667,16 @@
         </w:r>
       </w:hyperlink>
     </w:p>
-    <w:p>
-      <w:pPr>
-        <w:ind w:left="1080"/>
-      </w:pPr>
-    </w:p>
-    <w:p>
-      <w:pPr>
-        <w:ind w:left="1080"/>
-      </w:pPr>
-    </w:p>
-    <w:p>
-      <w:pPr>
-        <w:ind w:left="1080"/>
-      </w:pPr>
-    </w:p>
+    <w:p/>
+    <w:p/>
+    <w:p/>
+    <w:p>
+      <w:bookmarkStart w:id="0" w:name="_GoBack"/>
+      <w:bookmarkEnd w:id="0"/>
+    </w:p>
+    <w:p/>
+    <w:p/>
+    <w:p/>
     <w:p>
       <w:r>
         <w:lastRenderedPageBreak/>
@@ -957,15 +916,15 @@
           <w:lang w:val="en-GB" w:eastAsia="en-GB"/>
         </w:rPr>
         <w:drawing>
-          <wp:anchor distT="0" distB="0" distL="114300" distR="114300" simplePos="0" relativeHeight="251659264" behindDoc="1" locked="0" layoutInCell="1" allowOverlap="1" wp14:anchorId="51678C8C" wp14:editId="0C87C0D0">
+          <wp:anchor distT="0" distB="0" distL="114300" distR="114300" simplePos="0" relativeHeight="251659264" behindDoc="1" locked="0" layoutInCell="1" allowOverlap="1" wp14:anchorId="2E8F5A69" wp14:editId="4C8C2E0F">
             <wp:simplePos x="0" y="0"/>
             <wp:positionH relativeFrom="margin">
               <wp:posOffset>192881</wp:posOffset>
             </wp:positionH>
             <wp:positionV relativeFrom="paragraph">
-              <wp:posOffset>6509</wp:posOffset>
+              <wp:posOffset>42863</wp:posOffset>
             </wp:positionV>
-            <wp:extent cx="4857750" cy="2305355"/>
+            <wp:extent cx="4786313" cy="2271453"/>
             <wp:effectExtent l="0" t="0" r="0" b="0"/>
             <wp:wrapNone/>
             <wp:docPr id="2" name="Picture 2"/>
@@ -994,7 +953,7 @@
                   <pic:spPr>
                     <a:xfrm>
                       <a:off x="0" y="0"/>
-                      <a:ext cx="4857750" cy="2305355"/>
+                      <a:ext cx="4794247" cy="2275218"/>
                     </a:xfrm>
                     <a:prstGeom prst="rect">
                       <a:avLst/>
@@ -1019,10 +978,14 @@
     <w:p/>
     <w:p/>
     <w:p/>
-    <w:p/>
     <w:p>
       <w:pPr>
         <w:jc w:val="center"/>
+      </w:pPr>
+    </w:p>
+    <w:p>
+      <w:pPr>
+        <w:ind w:left="2124" w:firstLine="708"/>
         <w:rPr>
           <w:sz w:val="18"/>
           <w:szCs w:val="18"/>
@@ -1050,24 +1013,26 @@
         <w:t xml:space="preserve">Messaging channel </w:t>
       </w:r>
     </w:p>
+    <w:p/>
+    <w:p/>
+    <w:p/>
     <w:p>
       <w:r>
         <w:rPr>
           <w:noProof/>
           <w:lang w:val="en-GB" w:eastAsia="en-GB"/>
         </w:rPr>
-        <w:lastRenderedPageBreak/>
         <w:drawing>
-          <wp:anchor distT="0" distB="0" distL="114300" distR="114300" simplePos="0" relativeHeight="251658240" behindDoc="1" locked="0" layoutInCell="1" allowOverlap="1" wp14:anchorId="2ECAF982" wp14:editId="3BD2AC05">
+          <wp:anchor distT="0" distB="0" distL="114300" distR="114300" simplePos="0" relativeHeight="251658240" behindDoc="1" locked="0" layoutInCell="1" allowOverlap="1" wp14:anchorId="7499876B" wp14:editId="40ED010B">
             <wp:simplePos x="0" y="0"/>
             <wp:positionH relativeFrom="margin">
-              <wp:posOffset>-92710</wp:posOffset>
+              <wp:align>left</wp:align>
             </wp:positionH>
             <wp:positionV relativeFrom="paragraph">
-              <wp:posOffset>-265589</wp:posOffset>
+              <wp:posOffset>-828675</wp:posOffset>
             </wp:positionV>
-            <wp:extent cx="5764530" cy="3112770"/>
-            <wp:effectExtent l="0" t="0" r="7620" b="0"/>
+            <wp:extent cx="5264944" cy="2843000"/>
+            <wp:effectExtent l="0" t="0" r="0" b="0"/>
             <wp:wrapNone/>
             <wp:docPr id="1" name="Picture 1"/>
             <wp:cNvGraphicFramePr>
@@ -1095,7 +1060,7 @@
                   <pic:spPr>
                     <a:xfrm>
                       <a:off x="0" y="0"/>
-                      <a:ext cx="5764530" cy="3112770"/>
+                      <a:ext cx="5264944" cy="2843000"/>
                     </a:xfrm>
                     <a:prstGeom prst="rect">
                       <a:avLst/>
@@ -1113,10 +1078,6 @@
           </wp:anchor>
         </w:drawing>
       </w:r>
-    </w:p>
-    <w:p/>
-    <w:p/>
-    <w:p>
       <w:r>
         <w:t xml:space="preserve"> </w:t>
       </w:r>
@@ -1174,10 +1135,48 @@
     </w:p>
     <w:p>
       <w:r>
-        <w:t xml:space="preserve">As demonstrated by figure 2, both team members contributed to the assignment. The tasks were divided into </w:t>
-      </w:r>
-      <w:bookmarkStart w:id="0" w:name="_GoBack"/>
-      <w:bookmarkEnd w:id="0"/>
+        <w:t>As demonstrated</w:t>
+      </w:r>
+      <w:r>
+        <w:t xml:space="preserve"> by figure 2, both team members </w:t>
+      </w:r>
+      <w:r>
+        <w:t>contributed to the assignment</w:t>
+      </w:r>
+      <w:r>
+        <w:t>, and tried their best to help one another out</w:t>
+      </w:r>
+      <w:r>
+        <w:t xml:space="preserve">. </w:t>
+      </w:r>
+      <w:r>
+        <w:t>The tasks were divided into Task 1: backwards chaining and forwards chaining, and Task 2: Truth Table checking</w:t>
+      </w:r>
+      <w:r>
+        <w:t xml:space="preserve"> and report</w:t>
+      </w:r>
+      <w:r>
+        <w:t xml:space="preserve">. Task 1 was implemented by Dale de Silva, while Jaclyn Seychell completed task 2. Between the two people, the split of tasks was tried to keep as even as possible. Throughout the project, </w:t>
+      </w:r>
+      <w:r>
+        <w:t xml:space="preserve">issues arise  where team members did not understanding certain concepts or plans that were to be implemented, and to ensure that everything stays on track, group members sought guidance from one another. As shown above, Dale was a high contributor to the final product as he had grasped the concept and knowledge to complete this project quite well. Jaclyn did however struggle creating the truth table but sought guidance from her tutor and team member for ideas and assistant. This was her first time creating a project and Java, and found it quite a challenge, but never less with the good team work allowed for a final implementation to be created. </w:t>
+      </w:r>
+    </w:p>
+    <w:p>
+      <w:r>
+        <w:t xml:space="preserve">To stay on top of the project, physical team meetings were held once or twice a week at Swinburne University to work together on any issues that had arisen, and give a quick explanation to the new section that had been implemented since the last meeting. This allowed for both team member to understand </w:t>
+      </w:r>
+      <w:r>
+        <w:t>what the code was exactly doing and gives time for team members to ask about any issues they are having. Instant messaging services such as Slack, allowed for team members to com</w:t>
+      </w:r>
+      <w:r>
+        <w:t xml:space="preserve">municate at any time of the day, and was best used for asking questions about the functionality of a concept. </w:t>
+      </w:r>
+    </w:p>
+    <w:p>
+      <w:r>
+        <w:t xml:space="preserve">Overall the team worked well together and was able to produce a finished inference engine program, due to good team work and communication. Both team members feel as though they have learnt a lot from this assignment and now have a good grasp of how forward and backwards chaining works and how truth tables can be implemented. </w:t>
+      </w:r>
     </w:p>
     <w:sectPr>
       <w:pgSz w:w="12240" w:h="15840"/>

</xml_diff>